<commit_message>
Grammar Completed + Optimized FSM added
</commit_message>
<xml_diff>
--- a/RLG.docx
+++ b/RLG.docx
@@ -3,272 +3,2389 @@
 <w:document xmlns:wpc="http://schemas.microsoft.com/office/word/2010/wordprocessingCanvas" xmlns:cx="http://schemas.microsoft.com/office/drawing/2014/chartex" xmlns:cx1="http://schemas.microsoft.com/office/drawing/2015/9/8/chartex" xmlns:cx2="http://schemas.microsoft.com/office/drawing/2015/10/21/chartex" xmlns:cx3="http://schemas.microsoft.com/office/drawing/2016/5/9/chartex" xmlns:cx4="http://schemas.microsoft.com/office/drawing/2016/5/10/chartex" xmlns:cx5="http://schemas.microsoft.com/office/drawing/2016/5/11/chartex" xmlns:cx6="http://schemas.microsoft.com/office/drawing/2016/5/12/chartex" xmlns:cx7="http://schemas.microsoft.com/office/drawing/2016/5/13/chartex" xmlns:cx8="http://schemas.microsoft.com/office/drawing/2016/5/14/chartex" xmlns:mc="http://schemas.openxmlformats.org/markup-compatibility/2006" xmlns:aink="http://schemas.microsoft.com/office/drawing/2016/ink" xmlns:am3d="http://schemas.microsoft.com/office/drawing/2017/model3d" xmlns:o="urn:schemas-microsoft-com:office:office" xmlns:r="http://schemas.openxmlformats.org/officeDocument/2006/relationships" xmlns:m="http://schemas.openxmlformats.org/officeDocument/2006/math" xmlns:v="urn:schemas-microsoft-com:vml" xmlns:wp14="http://schemas.microsoft.com/office/word/2010/wordprocessingDrawing" xmlns:wp="http://schemas.openxmlformats.org/drawingml/2006/wordprocessingDrawing" xmlns:w10="urn:schemas-microsoft-com:office:word" xmlns:w="http://schemas.openxmlformats.org/wordprocessingml/2006/main" xmlns:w14="http://schemas.microsoft.com/office/word/2010/wordml" xmlns:w15="http://schemas.microsoft.com/office/word/2012/wordml" xmlns:w16cex="http://schemas.microsoft.com/office/word/2018/wordml/cex" xmlns:w16cid="http://schemas.microsoft.com/office/word/2016/wordml/cid" xmlns:w16="http://schemas.microsoft.com/office/word/2018/wordml" xmlns:w16sdtdh="http://schemas.microsoft.com/office/word/2020/wordml/sdtdatahash" xmlns:w16se="http://schemas.microsoft.com/office/word/2015/wordml/symex" xmlns:wpg="http://schemas.microsoft.com/office/word/2010/wordprocessingGroup" xmlns:wpi="http://schemas.microsoft.com/office/word/2010/wordprocessingInk" xmlns:wne="http://schemas.microsoft.com/office/word/2006/wordml" xmlns:wps="http://schemas.microsoft.com/office/word/2010/wordprocessingShape" mc:Ignorable="w14 w15 w16se w16cid w16 w16cex w16sdtdh wp14">
   <w:body>
     <w:p>
-      <w:r>
+      <w:pPr>
+        <w:rPr>
+          <w:sz w:val="20"/>
+          <w:szCs w:val="20"/>
+        </w:rPr>
+      </w:pPr>
+      <w:r>
+        <w:rPr>
+          <w:sz w:val="20"/>
+          <w:szCs w:val="20"/>
+        </w:rPr>
         <w:t xml:space="preserve">S </w:t>
       </w:r>
       <w:r>
+        <w:rPr>
+          <w:sz w:val="20"/>
+          <w:szCs w:val="20"/>
+        </w:rPr>
         <w:sym w:font="Wingdings" w:char="F0E8"/>
       </w:r>
       <w:r>
+        <w:rPr>
+          <w:sz w:val="20"/>
+          <w:szCs w:val="20"/>
+        </w:rPr>
         <w:t xml:space="preserve"> </w:t>
       </w:r>
       <w:proofErr w:type="spellStart"/>
       <w:r>
+        <w:rPr>
+          <w:sz w:val="20"/>
+          <w:szCs w:val="20"/>
+        </w:rPr>
         <w:t>aA</w:t>
       </w:r>
       <w:proofErr w:type="spellEnd"/>
       <w:r>
-        <w:tab/>
-      </w:r>
-      <w:r>
+        <w:rPr>
+          <w:sz w:val="20"/>
+          <w:szCs w:val="20"/>
+        </w:rPr>
+        <w:tab/>
+      </w:r>
+      <w:r>
+        <w:rPr>
+          <w:sz w:val="20"/>
+          <w:szCs w:val="20"/>
+        </w:rPr>
         <w:tab/>
         <w:t>(S: Standby / A: Show Menu)</w:t>
       </w:r>
     </w:p>
     <w:p>
-      <w:r>
+      <w:pPr>
+        <w:rPr>
+          <w:sz w:val="20"/>
+          <w:szCs w:val="20"/>
+        </w:rPr>
+      </w:pPr>
+      <w:r>
+        <w:rPr>
+          <w:sz w:val="20"/>
+          <w:szCs w:val="20"/>
+        </w:rPr>
+        <w:t xml:space="preserve">S </w:t>
+      </w:r>
+      <w:r>
+        <w:rPr>
+          <w:sz w:val="20"/>
+          <w:szCs w:val="20"/>
+        </w:rPr>
+        <w:sym w:font="Wingdings" w:char="F0E8"/>
+      </w:r>
+      <w:r>
+        <w:rPr>
+          <w:sz w:val="20"/>
+          <w:szCs w:val="20"/>
+        </w:rPr>
+        <w:t xml:space="preserve"> </w:t>
+      </w:r>
+      <w:proofErr w:type="spellStart"/>
+      <w:r>
+        <w:rPr>
+          <w:sz w:val="20"/>
+          <w:szCs w:val="20"/>
+        </w:rPr>
+        <w:t>bZ</w:t>
+      </w:r>
+      <w:proofErr w:type="spellEnd"/>
+      <w:r>
+        <w:rPr>
+          <w:sz w:val="20"/>
+          <w:szCs w:val="20"/>
+        </w:rPr>
+        <w:tab/>
+      </w:r>
+      <w:r>
+        <w:rPr>
+          <w:sz w:val="20"/>
+          <w:szCs w:val="20"/>
+        </w:rPr>
+        <w:tab/>
+        <w:t>(Z: Resupply)</w:t>
+      </w:r>
+    </w:p>
+    <w:p>
+      <w:pPr>
+        <w:rPr>
+          <w:sz w:val="20"/>
+          <w:szCs w:val="20"/>
+        </w:rPr>
+      </w:pPr>
+      <w:r>
+        <w:rPr>
+          <w:sz w:val="20"/>
+          <w:szCs w:val="20"/>
+        </w:rPr>
+        <w:t xml:space="preserve">Z </w:t>
+      </w:r>
+      <w:r>
+        <w:rPr>
+          <w:sz w:val="20"/>
+          <w:szCs w:val="20"/>
+        </w:rPr>
+        <w:sym w:font="Wingdings" w:char="F0E8"/>
+      </w:r>
+      <w:r>
+        <w:rPr>
+          <w:sz w:val="20"/>
+          <w:szCs w:val="20"/>
+        </w:rPr>
+        <w:t xml:space="preserve"> </w:t>
+      </w:r>
+      <w:proofErr w:type="spellStart"/>
+      <w:r>
+        <w:rPr>
+          <w:sz w:val="20"/>
+          <w:szCs w:val="20"/>
+        </w:rPr>
+        <w:t>aS</w:t>
+      </w:r>
+      <w:proofErr w:type="spellEnd"/>
+    </w:p>
+    <w:p>
+      <w:pPr>
+        <w:rPr>
+          <w:sz w:val="20"/>
+          <w:szCs w:val="20"/>
+        </w:rPr>
+      </w:pPr>
+      <w:r>
+        <w:rPr>
+          <w:sz w:val="20"/>
+          <w:szCs w:val="20"/>
+        </w:rPr>
         <w:t xml:space="preserve">A </w:t>
       </w:r>
       <w:r>
+        <w:rPr>
+          <w:sz w:val="20"/>
+          <w:szCs w:val="20"/>
+        </w:rPr>
         <w:sym w:font="Wingdings" w:char="F0E8"/>
       </w:r>
       <w:r>
+        <w:rPr>
+          <w:sz w:val="20"/>
+          <w:szCs w:val="20"/>
+        </w:rPr>
         <w:t xml:space="preserve"> </w:t>
       </w:r>
       <w:proofErr w:type="spellStart"/>
       <w:r>
+        <w:rPr>
+          <w:sz w:val="20"/>
+          <w:szCs w:val="20"/>
+        </w:rPr>
         <w:t>aB</w:t>
       </w:r>
       <w:proofErr w:type="spellEnd"/>
       <w:r>
-        <w:tab/>
-      </w:r>
-      <w:r>
+        <w:rPr>
+          <w:sz w:val="20"/>
+          <w:szCs w:val="20"/>
+        </w:rPr>
+        <w:tab/>
+      </w:r>
+      <w:r>
+        <w:rPr>
+          <w:sz w:val="20"/>
+          <w:szCs w:val="20"/>
+        </w:rPr>
         <w:tab/>
         <w:t>(B: Order)</w:t>
       </w:r>
     </w:p>
     <w:p>
-      <w:r>
+      <w:pPr>
+        <w:rPr>
+          <w:sz w:val="20"/>
+          <w:szCs w:val="20"/>
+        </w:rPr>
+      </w:pPr>
+      <w:r>
+        <w:rPr>
+          <w:sz w:val="20"/>
+          <w:szCs w:val="20"/>
+        </w:rPr>
         <w:t xml:space="preserve">B </w:t>
       </w:r>
       <w:r>
+        <w:rPr>
+          <w:sz w:val="20"/>
+          <w:szCs w:val="20"/>
+        </w:rPr>
         <w:sym w:font="Wingdings" w:char="F0E8"/>
       </w:r>
       <w:r>
+        <w:rPr>
+          <w:sz w:val="20"/>
+          <w:szCs w:val="20"/>
+        </w:rPr>
         <w:t xml:space="preserve"> </w:t>
       </w:r>
       <w:proofErr w:type="spellStart"/>
       <w:r>
+        <w:rPr>
+          <w:sz w:val="20"/>
+          <w:szCs w:val="20"/>
+        </w:rPr>
         <w:t>aC</w:t>
       </w:r>
       <w:proofErr w:type="spellEnd"/>
       <w:r>
-        <w:tab/>
-      </w:r>
-      <w:r>
+        <w:rPr>
+          <w:sz w:val="20"/>
+          <w:szCs w:val="20"/>
+        </w:rPr>
+        <w:tab/>
+      </w:r>
+      <w:r>
+        <w:rPr>
+          <w:sz w:val="20"/>
+          <w:szCs w:val="20"/>
+        </w:rPr>
         <w:tab/>
         <w:t>(C: Order Product1)</w:t>
       </w:r>
     </w:p>
     <w:p>
-      <w:r>
+      <w:pPr>
+        <w:rPr>
+          <w:sz w:val="20"/>
+          <w:szCs w:val="20"/>
+        </w:rPr>
+      </w:pPr>
+      <w:r>
+        <w:rPr>
+          <w:sz w:val="20"/>
+          <w:szCs w:val="20"/>
+        </w:rPr>
         <w:t xml:space="preserve">C </w:t>
       </w:r>
       <w:r>
+        <w:rPr>
+          <w:sz w:val="20"/>
+          <w:szCs w:val="20"/>
+        </w:rPr>
         <w:sym w:font="Wingdings" w:char="F0E8"/>
       </w:r>
       <w:r>
+        <w:rPr>
+          <w:sz w:val="20"/>
+          <w:szCs w:val="20"/>
+        </w:rPr>
         <w:t xml:space="preserve"> </w:t>
       </w:r>
       <w:proofErr w:type="spellStart"/>
       <w:r>
+        <w:rPr>
+          <w:sz w:val="20"/>
+          <w:szCs w:val="20"/>
+        </w:rPr>
         <w:t>aH</w:t>
       </w:r>
       <w:proofErr w:type="spellEnd"/>
       <w:r>
-        <w:tab/>
-      </w:r>
-      <w:r>
+        <w:rPr>
+          <w:sz w:val="20"/>
+          <w:szCs w:val="20"/>
+        </w:rPr>
+        <w:tab/>
+      </w:r>
+      <w:r>
+        <w:rPr>
+          <w:sz w:val="20"/>
+          <w:szCs w:val="20"/>
+        </w:rPr>
         <w:tab/>
         <w:t>(H: Enter Quantity)</w:t>
       </w:r>
     </w:p>
     <w:p>
-      <w:r>
+      <w:pPr>
+        <w:rPr>
+          <w:sz w:val="20"/>
+          <w:szCs w:val="20"/>
+        </w:rPr>
+      </w:pPr>
+      <w:r>
+        <w:rPr>
+          <w:sz w:val="20"/>
+          <w:szCs w:val="20"/>
+        </w:rPr>
         <w:t xml:space="preserve">B </w:t>
       </w:r>
       <w:r>
+        <w:rPr>
+          <w:sz w:val="20"/>
+          <w:szCs w:val="20"/>
+        </w:rPr>
         <w:sym w:font="Wingdings" w:char="F0E8"/>
       </w:r>
       <w:r>
+        <w:rPr>
+          <w:sz w:val="20"/>
+          <w:szCs w:val="20"/>
+        </w:rPr>
         <w:t xml:space="preserve"> </w:t>
       </w:r>
       <w:proofErr w:type="spellStart"/>
       <w:r>
+        <w:rPr>
+          <w:sz w:val="20"/>
+          <w:szCs w:val="20"/>
+        </w:rPr>
         <w:t>bD</w:t>
       </w:r>
       <w:proofErr w:type="spellEnd"/>
       <w:r>
-        <w:tab/>
-      </w:r>
-      <w:r>
+        <w:rPr>
+          <w:sz w:val="20"/>
+          <w:szCs w:val="20"/>
+        </w:rPr>
+        <w:tab/>
+      </w:r>
+      <w:r>
+        <w:rPr>
+          <w:sz w:val="20"/>
+          <w:szCs w:val="20"/>
+        </w:rPr>
         <w:tab/>
         <w:t>(D: Order Product2)</w:t>
       </w:r>
     </w:p>
     <w:p>
-      <w:r>
+      <w:pPr>
+        <w:rPr>
+          <w:sz w:val="20"/>
+          <w:szCs w:val="20"/>
+        </w:rPr>
+      </w:pPr>
+      <w:r>
+        <w:rPr>
+          <w:sz w:val="20"/>
+          <w:szCs w:val="20"/>
+        </w:rPr>
         <w:t xml:space="preserve">D </w:t>
       </w:r>
       <w:r>
+        <w:rPr>
+          <w:sz w:val="20"/>
+          <w:szCs w:val="20"/>
+        </w:rPr>
         <w:sym w:font="Wingdings" w:char="F0E8"/>
       </w:r>
       <w:r>
+        <w:rPr>
+          <w:sz w:val="20"/>
+          <w:szCs w:val="20"/>
+        </w:rPr>
         <w:t xml:space="preserve"> </w:t>
       </w:r>
       <w:proofErr w:type="spellStart"/>
       <w:r>
+        <w:rPr>
+          <w:sz w:val="20"/>
+          <w:szCs w:val="20"/>
+        </w:rPr>
         <w:t>bH</w:t>
       </w:r>
       <w:proofErr w:type="spellEnd"/>
       <w:r>
-        <w:tab/>
-      </w:r>
-    </w:p>
-    <w:p>
-      <w:r>
+        <w:rPr>
+          <w:sz w:val="20"/>
+          <w:szCs w:val="20"/>
+        </w:rPr>
+        <w:tab/>
+      </w:r>
+    </w:p>
+    <w:p>
+      <w:pPr>
+        <w:rPr>
+          <w:sz w:val="20"/>
+          <w:szCs w:val="20"/>
+        </w:rPr>
+      </w:pPr>
+      <w:r>
+        <w:rPr>
+          <w:sz w:val="20"/>
+          <w:szCs w:val="20"/>
+        </w:rPr>
         <w:t xml:space="preserve">B </w:t>
       </w:r>
       <w:r>
+        <w:rPr>
+          <w:sz w:val="20"/>
+          <w:szCs w:val="20"/>
+        </w:rPr>
         <w:sym w:font="Wingdings" w:char="F0E8"/>
       </w:r>
       <w:r>
+        <w:rPr>
+          <w:sz w:val="20"/>
+          <w:szCs w:val="20"/>
+        </w:rPr>
         <w:t xml:space="preserve"> </w:t>
       </w:r>
       <w:proofErr w:type="spellStart"/>
       <w:r>
+        <w:rPr>
+          <w:sz w:val="20"/>
+          <w:szCs w:val="20"/>
+        </w:rPr>
         <w:t>cE</w:t>
       </w:r>
       <w:proofErr w:type="spellEnd"/>
       <w:r>
-        <w:tab/>
-      </w:r>
-      <w:r>
+        <w:rPr>
+          <w:sz w:val="20"/>
+          <w:szCs w:val="20"/>
+        </w:rPr>
+        <w:tab/>
+      </w:r>
+      <w:r>
+        <w:rPr>
+          <w:sz w:val="20"/>
+          <w:szCs w:val="20"/>
+        </w:rPr>
         <w:tab/>
         <w:t>(E: Order Product3)</w:t>
       </w:r>
     </w:p>
     <w:p>
-      <w:r>
+      <w:pPr>
+        <w:rPr>
+          <w:sz w:val="20"/>
+          <w:szCs w:val="20"/>
+        </w:rPr>
+      </w:pPr>
+      <w:r>
+        <w:rPr>
+          <w:sz w:val="20"/>
+          <w:szCs w:val="20"/>
+        </w:rPr>
         <w:t xml:space="preserve">E </w:t>
       </w:r>
       <w:r>
+        <w:rPr>
+          <w:sz w:val="20"/>
+          <w:szCs w:val="20"/>
+        </w:rPr>
         <w:sym w:font="Wingdings" w:char="F0E8"/>
       </w:r>
       <w:r>
+        <w:rPr>
+          <w:sz w:val="20"/>
+          <w:szCs w:val="20"/>
+        </w:rPr>
         <w:t xml:space="preserve"> </w:t>
       </w:r>
       <w:proofErr w:type="spellStart"/>
       <w:r>
+        <w:rPr>
+          <w:sz w:val="20"/>
+          <w:szCs w:val="20"/>
+        </w:rPr>
         <w:t>cH</w:t>
       </w:r>
       <w:proofErr w:type="spellEnd"/>
     </w:p>
     <w:p>
-      <w:r>
+      <w:pPr>
+        <w:rPr>
+          <w:sz w:val="20"/>
+          <w:szCs w:val="20"/>
+        </w:rPr>
+      </w:pPr>
+      <w:r>
+        <w:rPr>
+          <w:sz w:val="20"/>
+          <w:szCs w:val="20"/>
+        </w:rPr>
         <w:t xml:space="preserve">B </w:t>
       </w:r>
       <w:r>
+        <w:rPr>
+          <w:sz w:val="20"/>
+          <w:szCs w:val="20"/>
+        </w:rPr>
         <w:sym w:font="Wingdings" w:char="F0E8"/>
       </w:r>
       <w:r>
+        <w:rPr>
+          <w:sz w:val="20"/>
+          <w:szCs w:val="20"/>
+        </w:rPr>
         <w:t xml:space="preserve"> </w:t>
       </w:r>
       <w:proofErr w:type="spellStart"/>
       <w:r>
+        <w:rPr>
+          <w:sz w:val="20"/>
+          <w:szCs w:val="20"/>
+        </w:rPr>
         <w:t>dF</w:t>
       </w:r>
       <w:proofErr w:type="spellEnd"/>
       <w:r>
-        <w:tab/>
-      </w:r>
-      <w:r>
+        <w:rPr>
+          <w:sz w:val="20"/>
+          <w:szCs w:val="20"/>
+        </w:rPr>
+        <w:tab/>
+      </w:r>
+      <w:r>
+        <w:rPr>
+          <w:sz w:val="20"/>
+          <w:szCs w:val="20"/>
+        </w:rPr>
         <w:tab/>
         <w:t>(F: Order Product4)</w:t>
       </w:r>
     </w:p>
     <w:p>
-      <w:r>
+      <w:pPr>
+        <w:rPr>
+          <w:sz w:val="20"/>
+          <w:szCs w:val="20"/>
+        </w:rPr>
+      </w:pPr>
+      <w:r>
+        <w:rPr>
+          <w:sz w:val="20"/>
+          <w:szCs w:val="20"/>
+        </w:rPr>
         <w:t xml:space="preserve">F </w:t>
       </w:r>
       <w:r>
+        <w:rPr>
+          <w:sz w:val="20"/>
+          <w:szCs w:val="20"/>
+        </w:rPr>
         <w:sym w:font="Wingdings" w:char="F0E8"/>
       </w:r>
       <w:r>
+        <w:rPr>
+          <w:sz w:val="20"/>
+          <w:szCs w:val="20"/>
+        </w:rPr>
         <w:t xml:space="preserve"> </w:t>
       </w:r>
       <w:proofErr w:type="spellStart"/>
       <w:r>
+        <w:rPr>
+          <w:sz w:val="20"/>
+          <w:szCs w:val="20"/>
+        </w:rPr>
         <w:t>dH</w:t>
       </w:r>
       <w:proofErr w:type="spellEnd"/>
     </w:p>
     <w:p>
-      <w:r>
+      <w:pPr>
+        <w:rPr>
+          <w:sz w:val="20"/>
+          <w:szCs w:val="20"/>
+        </w:rPr>
+      </w:pPr>
+      <w:r>
+        <w:rPr>
+          <w:sz w:val="20"/>
+          <w:szCs w:val="20"/>
+        </w:rPr>
         <w:t xml:space="preserve">B </w:t>
       </w:r>
       <w:r>
+        <w:rPr>
+          <w:sz w:val="20"/>
+          <w:szCs w:val="20"/>
+        </w:rPr>
         <w:sym w:font="Wingdings" w:char="F0E8"/>
       </w:r>
       <w:r>
+        <w:rPr>
+          <w:sz w:val="20"/>
+          <w:szCs w:val="20"/>
+        </w:rPr>
         <w:t xml:space="preserve"> </w:t>
       </w:r>
       <w:proofErr w:type="spellStart"/>
       <w:r>
+        <w:rPr>
+          <w:sz w:val="20"/>
+          <w:szCs w:val="20"/>
+        </w:rPr>
         <w:t>eG</w:t>
       </w:r>
       <w:proofErr w:type="spellEnd"/>
       <w:r>
-        <w:tab/>
-      </w:r>
-      <w:r>
+        <w:rPr>
+          <w:sz w:val="20"/>
+          <w:szCs w:val="20"/>
+        </w:rPr>
+        <w:tab/>
+      </w:r>
+      <w:r>
+        <w:rPr>
+          <w:sz w:val="20"/>
+          <w:szCs w:val="20"/>
+        </w:rPr>
         <w:tab/>
         <w:t>(G: Order Product5)</w:t>
       </w:r>
     </w:p>
     <w:p>
-      <w:r>
+      <w:pPr>
+        <w:rPr>
+          <w:sz w:val="20"/>
+          <w:szCs w:val="20"/>
+        </w:rPr>
+      </w:pPr>
+      <w:r>
+        <w:rPr>
+          <w:sz w:val="20"/>
+          <w:szCs w:val="20"/>
+        </w:rPr>
         <w:t xml:space="preserve">H </w:t>
       </w:r>
       <w:r>
+        <w:rPr>
+          <w:sz w:val="20"/>
+          <w:szCs w:val="20"/>
+        </w:rPr>
         <w:sym w:font="Wingdings" w:char="F0E8"/>
       </w:r>
       <w:r>
+        <w:rPr>
+          <w:sz w:val="20"/>
+          <w:szCs w:val="20"/>
+        </w:rPr>
         <w:t xml:space="preserve"> </w:t>
       </w:r>
       <w:proofErr w:type="spellStart"/>
       <w:r>
+        <w:rPr>
+          <w:sz w:val="20"/>
+          <w:szCs w:val="20"/>
+        </w:rPr>
         <w:t>dK</w:t>
       </w:r>
       <w:proofErr w:type="spellEnd"/>
       <w:r>
-        <w:tab/>
-      </w:r>
-      <w:r>
+        <w:rPr>
+          <w:sz w:val="20"/>
+          <w:szCs w:val="20"/>
+        </w:rPr>
+        <w:tab/>
+      </w:r>
+      <w:r>
+        <w:rPr>
+          <w:sz w:val="20"/>
+          <w:szCs w:val="20"/>
+        </w:rPr>
         <w:tab/>
         <w:t>(K: Clear Cart)</w:t>
       </w:r>
     </w:p>
     <w:p>
-      <w:r>
-        <w:tab/>
-      </w:r>
-      <w:r>
-        <w:tab/>
-      </w:r>
+      <w:pPr>
+        <w:rPr>
+          <w:sz w:val="20"/>
+          <w:szCs w:val="20"/>
+        </w:rPr>
+      </w:pPr>
+      <w:r>
+        <w:rPr>
+          <w:sz w:val="20"/>
+          <w:szCs w:val="20"/>
+        </w:rPr>
+        <w:t xml:space="preserve">K </w:t>
+      </w:r>
+      <w:r>
+        <w:rPr>
+          <w:sz w:val="20"/>
+          <w:szCs w:val="20"/>
+        </w:rPr>
+        <w:sym w:font="Wingdings" w:char="F0E8"/>
+      </w:r>
+      <w:r>
+        <w:rPr>
+          <w:sz w:val="20"/>
+          <w:szCs w:val="20"/>
+        </w:rPr>
+        <w:t xml:space="preserve"> </w:t>
+      </w:r>
+      <w:proofErr w:type="spellStart"/>
+      <w:r>
+        <w:rPr>
+          <w:sz w:val="20"/>
+          <w:szCs w:val="20"/>
+        </w:rPr>
+        <w:t>fA</w:t>
+      </w:r>
+      <w:proofErr w:type="spellEnd"/>
+    </w:p>
+    <w:p>
+      <w:pPr>
+        <w:rPr>
+          <w:sz w:val="20"/>
+          <w:szCs w:val="20"/>
+        </w:rPr>
+      </w:pPr>
+      <w:r>
+        <w:rPr>
+          <w:sz w:val="20"/>
+          <w:szCs w:val="20"/>
+        </w:rPr>
+        <w:t xml:space="preserve">H </w:t>
+      </w:r>
+      <w:r>
+        <w:rPr>
+          <w:sz w:val="20"/>
+          <w:szCs w:val="20"/>
+        </w:rPr>
+        <w:sym w:font="Wingdings" w:char="F0E8"/>
+      </w:r>
+      <w:r>
+        <w:rPr>
+          <w:sz w:val="20"/>
+          <w:szCs w:val="20"/>
+        </w:rPr>
+        <w:t xml:space="preserve"> </w:t>
+      </w:r>
+      <w:proofErr w:type="spellStart"/>
+      <w:r>
+        <w:rPr>
+          <w:sz w:val="20"/>
+          <w:szCs w:val="20"/>
+        </w:rPr>
+        <w:t>aI</w:t>
+      </w:r>
+      <w:proofErr w:type="spellEnd"/>
+      <w:r>
+        <w:rPr>
+          <w:sz w:val="20"/>
+          <w:szCs w:val="20"/>
+        </w:rPr>
+        <w:tab/>
+      </w:r>
+      <w:r>
+        <w:rPr>
+          <w:sz w:val="20"/>
+          <w:szCs w:val="20"/>
+        </w:rPr>
+        <w:tab/>
+        <w:t>(I: Check)</w:t>
+      </w:r>
+    </w:p>
+    <w:p>
+      <w:pPr>
+        <w:rPr>
+          <w:sz w:val="20"/>
+          <w:szCs w:val="20"/>
+        </w:rPr>
+      </w:pPr>
+      <w:r>
+        <w:rPr>
+          <w:sz w:val="20"/>
+          <w:szCs w:val="20"/>
+        </w:rPr>
+        <w:t xml:space="preserve">I </w:t>
+      </w:r>
+      <w:r>
+        <w:rPr>
+          <w:sz w:val="20"/>
+          <w:szCs w:val="20"/>
+        </w:rPr>
+        <w:sym w:font="Wingdings" w:char="F0E8"/>
+      </w:r>
+      <w:r>
+        <w:rPr>
+          <w:sz w:val="20"/>
+          <w:szCs w:val="20"/>
+        </w:rPr>
+        <w:t xml:space="preserve"> </w:t>
+      </w:r>
+      <w:proofErr w:type="spellStart"/>
+      <w:r>
+        <w:rPr>
+          <w:sz w:val="20"/>
+          <w:szCs w:val="20"/>
+        </w:rPr>
+        <w:t>dK</w:t>
+      </w:r>
+      <w:proofErr w:type="spellEnd"/>
+    </w:p>
+    <w:p>
+      <w:pPr>
+        <w:rPr>
+          <w:sz w:val="20"/>
+          <w:szCs w:val="20"/>
+        </w:rPr>
+      </w:pPr>
+      <w:r>
+        <w:rPr>
+          <w:sz w:val="20"/>
+          <w:szCs w:val="20"/>
+        </w:rPr>
+        <w:t xml:space="preserve">I </w:t>
+      </w:r>
+      <w:r>
+        <w:rPr>
+          <w:sz w:val="20"/>
+          <w:szCs w:val="20"/>
+        </w:rPr>
+        <w:sym w:font="Wingdings" w:char="F0E8"/>
+      </w:r>
+      <w:r>
+        <w:rPr>
+          <w:sz w:val="20"/>
+          <w:szCs w:val="20"/>
+        </w:rPr>
+        <w:t xml:space="preserve"> </w:t>
+      </w:r>
+      <w:proofErr w:type="spellStart"/>
+      <w:r>
+        <w:rPr>
+          <w:sz w:val="20"/>
+          <w:szCs w:val="20"/>
+        </w:rPr>
+        <w:t>aJ</w:t>
+      </w:r>
+      <w:proofErr w:type="spellEnd"/>
+      <w:r>
+        <w:rPr>
+          <w:sz w:val="20"/>
+          <w:szCs w:val="20"/>
+        </w:rPr>
+        <w:tab/>
+      </w:r>
+      <w:r>
+        <w:rPr>
+          <w:sz w:val="20"/>
+          <w:szCs w:val="20"/>
+        </w:rPr>
+        <w:tab/>
+        <w:t>(J: Confirm Order)</w:t>
+      </w:r>
+    </w:p>
+    <w:p>
+      <w:pPr>
+        <w:rPr>
+          <w:sz w:val="20"/>
+          <w:szCs w:val="20"/>
+        </w:rPr>
+      </w:pPr>
+      <w:r>
+        <w:rPr>
+          <w:sz w:val="20"/>
+          <w:szCs w:val="20"/>
+        </w:rPr>
+        <w:t xml:space="preserve">J </w:t>
+      </w:r>
+      <w:r>
+        <w:rPr>
+          <w:sz w:val="20"/>
+          <w:szCs w:val="20"/>
+        </w:rPr>
+        <w:sym w:font="Wingdings" w:char="F0E8"/>
+      </w:r>
+      <w:r>
+        <w:rPr>
+          <w:sz w:val="20"/>
+          <w:szCs w:val="20"/>
+        </w:rPr>
+        <w:t xml:space="preserve"> </w:t>
+      </w:r>
+      <w:proofErr w:type="spellStart"/>
+      <w:r>
+        <w:rPr>
+          <w:sz w:val="20"/>
+          <w:szCs w:val="20"/>
+        </w:rPr>
+        <w:t>bB</w:t>
+      </w:r>
+      <w:proofErr w:type="spellEnd"/>
+    </w:p>
+    <w:p>
+      <w:pPr>
+        <w:rPr>
+          <w:sz w:val="20"/>
+          <w:szCs w:val="20"/>
+        </w:rPr>
+      </w:pPr>
+      <w:r>
+        <w:rPr>
+          <w:sz w:val="20"/>
+          <w:szCs w:val="20"/>
+        </w:rPr>
+        <w:t xml:space="preserve">J </w:t>
+      </w:r>
+      <w:r>
+        <w:rPr>
+          <w:sz w:val="20"/>
+          <w:szCs w:val="20"/>
+        </w:rPr>
+        <w:sym w:font="Wingdings" w:char="F0E8"/>
+      </w:r>
+      <w:r>
+        <w:rPr>
+          <w:sz w:val="20"/>
+          <w:szCs w:val="20"/>
+        </w:rPr>
+        <w:t xml:space="preserve"> </w:t>
+      </w:r>
+      <w:proofErr w:type="spellStart"/>
+      <w:r>
+        <w:rPr>
+          <w:sz w:val="20"/>
+          <w:szCs w:val="20"/>
+        </w:rPr>
+        <w:t>dK</w:t>
+      </w:r>
+      <w:proofErr w:type="spellEnd"/>
+    </w:p>
+    <w:p>
+      <w:pPr>
+        <w:rPr>
+          <w:sz w:val="20"/>
+          <w:szCs w:val="20"/>
+        </w:rPr>
+      </w:pPr>
+      <w:r>
+        <w:rPr>
+          <w:sz w:val="20"/>
+          <w:szCs w:val="20"/>
+        </w:rPr>
+        <w:t xml:space="preserve">J </w:t>
+      </w:r>
+      <w:r>
+        <w:rPr>
+          <w:sz w:val="20"/>
+          <w:szCs w:val="20"/>
+        </w:rPr>
+        <w:sym w:font="Wingdings" w:char="F0E8"/>
+      </w:r>
+      <w:r>
+        <w:rPr>
+          <w:sz w:val="20"/>
+          <w:szCs w:val="20"/>
+        </w:rPr>
+        <w:t xml:space="preserve"> </w:t>
+      </w:r>
+      <w:proofErr w:type="spellStart"/>
+      <w:r>
+        <w:rPr>
+          <w:sz w:val="20"/>
+          <w:szCs w:val="20"/>
+        </w:rPr>
+        <w:t>aL</w:t>
+      </w:r>
+      <w:proofErr w:type="spellEnd"/>
+      <w:r>
+        <w:rPr>
+          <w:sz w:val="20"/>
+          <w:szCs w:val="20"/>
+        </w:rPr>
+        <w:tab/>
+      </w:r>
+      <w:r>
+        <w:rPr>
+          <w:sz w:val="20"/>
+          <w:szCs w:val="20"/>
+        </w:rPr>
+        <w:tab/>
+        <w:t>(L: Show Cart)</w:t>
+      </w:r>
+    </w:p>
+    <w:p>
+      <w:pPr>
+        <w:rPr>
+          <w:sz w:val="20"/>
+          <w:szCs w:val="20"/>
+        </w:rPr>
+      </w:pPr>
+      <w:r>
+        <w:rPr>
+          <w:sz w:val="20"/>
+          <w:szCs w:val="20"/>
+        </w:rPr>
+        <w:t xml:space="preserve">L </w:t>
+      </w:r>
+      <w:r>
+        <w:rPr>
+          <w:sz w:val="20"/>
+          <w:szCs w:val="20"/>
+        </w:rPr>
+        <w:sym w:font="Wingdings" w:char="F0E8"/>
+      </w:r>
+      <w:r>
+        <w:rPr>
+          <w:sz w:val="20"/>
+          <w:szCs w:val="20"/>
+        </w:rPr>
+        <w:t xml:space="preserve"> </w:t>
+      </w:r>
+      <w:proofErr w:type="spellStart"/>
+      <w:r>
+        <w:rPr>
+          <w:sz w:val="20"/>
+          <w:szCs w:val="20"/>
+        </w:rPr>
+        <w:t>dK</w:t>
+      </w:r>
+      <w:proofErr w:type="spellEnd"/>
+    </w:p>
+    <w:p>
+      <w:pPr>
+        <w:rPr>
+          <w:sz w:val="20"/>
+          <w:szCs w:val="20"/>
+        </w:rPr>
+      </w:pPr>
+      <w:r>
+        <w:rPr>
+          <w:sz w:val="20"/>
+          <w:szCs w:val="20"/>
+        </w:rPr>
+        <w:t xml:space="preserve">L </w:t>
+      </w:r>
+      <w:r>
+        <w:rPr>
+          <w:sz w:val="20"/>
+          <w:szCs w:val="20"/>
+        </w:rPr>
+        <w:sym w:font="Wingdings" w:char="F0E8"/>
+      </w:r>
+      <w:r>
+        <w:rPr>
+          <w:sz w:val="20"/>
+          <w:szCs w:val="20"/>
+        </w:rPr>
+        <w:t xml:space="preserve"> </w:t>
+      </w:r>
+      <w:proofErr w:type="spellStart"/>
+      <w:r>
+        <w:rPr>
+          <w:sz w:val="20"/>
+          <w:szCs w:val="20"/>
+        </w:rPr>
+        <w:t>bB</w:t>
+      </w:r>
+      <w:proofErr w:type="spellEnd"/>
+    </w:p>
+    <w:p>
+      <w:pPr>
+        <w:rPr>
+          <w:sz w:val="20"/>
+          <w:szCs w:val="20"/>
+        </w:rPr>
+      </w:pPr>
+      <w:r>
+        <w:rPr>
+          <w:sz w:val="20"/>
+          <w:szCs w:val="20"/>
+        </w:rPr>
+        <w:t xml:space="preserve">L </w:t>
+      </w:r>
+      <w:r>
+        <w:rPr>
+          <w:sz w:val="20"/>
+          <w:szCs w:val="20"/>
+        </w:rPr>
+        <w:sym w:font="Wingdings" w:char="F0E8"/>
+      </w:r>
+      <w:r>
+        <w:rPr>
+          <w:sz w:val="20"/>
+          <w:szCs w:val="20"/>
+        </w:rPr>
+        <w:t xml:space="preserve"> </w:t>
+      </w:r>
+      <w:proofErr w:type="spellStart"/>
+      <w:r>
+        <w:rPr>
+          <w:sz w:val="20"/>
+          <w:szCs w:val="20"/>
+        </w:rPr>
+        <w:t>aP</w:t>
+      </w:r>
+      <w:proofErr w:type="spellEnd"/>
+    </w:p>
+    <w:p>
+      <w:pPr>
+        <w:rPr>
+          <w:sz w:val="20"/>
+          <w:szCs w:val="20"/>
+        </w:rPr>
+      </w:pPr>
+      <w:r>
+        <w:rPr>
+          <w:sz w:val="20"/>
+          <w:szCs w:val="20"/>
+        </w:rPr>
+        <w:t xml:space="preserve">P </w:t>
+      </w:r>
+      <w:r>
+        <w:rPr>
+          <w:sz w:val="20"/>
+          <w:szCs w:val="20"/>
+        </w:rPr>
+        <w:sym w:font="Wingdings" w:char="F0E8"/>
+      </w:r>
+      <w:r>
+        <w:rPr>
+          <w:sz w:val="20"/>
+          <w:szCs w:val="20"/>
+        </w:rPr>
+        <w:t xml:space="preserve"> </w:t>
+      </w:r>
+      <w:proofErr w:type="spellStart"/>
+      <w:r>
+        <w:rPr>
+          <w:sz w:val="20"/>
+          <w:szCs w:val="20"/>
+        </w:rPr>
+        <w:t>eM</w:t>
+      </w:r>
+      <w:proofErr w:type="spellEnd"/>
+      <w:r>
+        <w:rPr>
+          <w:sz w:val="20"/>
+          <w:szCs w:val="20"/>
+        </w:rPr>
+        <w:tab/>
+      </w:r>
+      <w:r>
+        <w:rPr>
+          <w:sz w:val="20"/>
+          <w:szCs w:val="20"/>
+        </w:rPr>
+        <w:tab/>
+      </w:r>
+      <w:r>
+        <w:rPr>
+          <w:sz w:val="20"/>
+          <w:szCs w:val="20"/>
+        </w:rPr>
+        <w:t>(M: Payment Failed)</w:t>
+      </w:r>
+    </w:p>
+    <w:p>
+      <w:pPr>
+        <w:rPr>
+          <w:sz w:val="20"/>
+          <w:szCs w:val="20"/>
+        </w:rPr>
+      </w:pPr>
+      <w:r>
+        <w:rPr>
+          <w:sz w:val="20"/>
+          <w:szCs w:val="20"/>
+        </w:rPr>
+        <w:t xml:space="preserve">M </w:t>
+      </w:r>
+      <w:r>
+        <w:rPr>
+          <w:sz w:val="20"/>
+          <w:szCs w:val="20"/>
+        </w:rPr>
+        <w:sym w:font="Wingdings" w:char="F0E8"/>
+      </w:r>
+      <w:r>
+        <w:rPr>
+          <w:sz w:val="20"/>
+          <w:szCs w:val="20"/>
+        </w:rPr>
+        <w:t xml:space="preserve"> </w:t>
+      </w:r>
+      <w:proofErr w:type="spellStart"/>
+      <w:r>
+        <w:rPr>
+          <w:sz w:val="20"/>
+          <w:szCs w:val="20"/>
+        </w:rPr>
+        <w:t>dK</w:t>
+      </w:r>
+      <w:proofErr w:type="spellEnd"/>
+    </w:p>
+    <w:p>
+      <w:pPr>
+        <w:rPr>
+          <w:sz w:val="20"/>
+          <w:szCs w:val="20"/>
+        </w:rPr>
+      </w:pPr>
+      <w:r>
+        <w:rPr>
+          <w:sz w:val="20"/>
+          <w:szCs w:val="20"/>
+        </w:rPr>
+        <w:t xml:space="preserve">P </w:t>
+      </w:r>
+      <w:r>
+        <w:rPr>
+          <w:sz w:val="20"/>
+          <w:szCs w:val="20"/>
+        </w:rPr>
+        <w:sym w:font="Wingdings" w:char="F0E8"/>
+      </w:r>
+      <w:r>
+        <w:rPr>
+          <w:sz w:val="20"/>
+          <w:szCs w:val="20"/>
+        </w:rPr>
+        <w:t xml:space="preserve"> </w:t>
+      </w:r>
+      <w:proofErr w:type="spellStart"/>
+      <w:r>
+        <w:rPr>
+          <w:sz w:val="20"/>
+          <w:szCs w:val="20"/>
+        </w:rPr>
+        <w:t>eN</w:t>
+      </w:r>
+      <w:proofErr w:type="spellEnd"/>
+      <w:r>
+        <w:rPr>
+          <w:sz w:val="20"/>
+          <w:szCs w:val="20"/>
+        </w:rPr>
+        <w:tab/>
+      </w:r>
+      <w:r>
+        <w:rPr>
+          <w:sz w:val="20"/>
+          <w:szCs w:val="20"/>
+        </w:rPr>
+        <w:tab/>
+        <w:t>(N: Payment Successful)</w:t>
+      </w:r>
+    </w:p>
+    <w:p>
+      <w:pPr>
+        <w:rPr>
+          <w:sz w:val="20"/>
+          <w:szCs w:val="20"/>
+        </w:rPr>
+      </w:pPr>
+      <w:r>
+        <w:rPr>
+          <w:sz w:val="20"/>
+          <w:szCs w:val="20"/>
+        </w:rPr>
+        <w:t xml:space="preserve">N </w:t>
+      </w:r>
+      <w:r>
+        <w:rPr>
+          <w:sz w:val="20"/>
+          <w:szCs w:val="20"/>
+        </w:rPr>
+        <w:sym w:font="Wingdings" w:char="F0E8"/>
+      </w:r>
+      <w:r>
+        <w:rPr>
+          <w:sz w:val="20"/>
+          <w:szCs w:val="20"/>
+        </w:rPr>
+        <w:t xml:space="preserve"> </w:t>
+      </w:r>
+      <w:proofErr w:type="spellStart"/>
+      <w:r>
+        <w:rPr>
+          <w:sz w:val="20"/>
+          <w:szCs w:val="20"/>
+        </w:rPr>
+        <w:t>aQ</w:t>
+      </w:r>
+      <w:proofErr w:type="spellEnd"/>
+      <w:r>
+        <w:rPr>
+          <w:sz w:val="20"/>
+          <w:szCs w:val="20"/>
+        </w:rPr>
+        <w:tab/>
+      </w:r>
+      <w:r>
+        <w:rPr>
+          <w:sz w:val="20"/>
+          <w:szCs w:val="20"/>
+        </w:rPr>
+        <w:tab/>
+      </w:r>
+      <w:r>
+        <w:rPr>
+          <w:sz w:val="20"/>
+          <w:szCs w:val="20"/>
+        </w:rPr>
+        <w:t>(Q: Reduce Quantity)</w:t>
+      </w:r>
+    </w:p>
+    <w:p>
+      <w:pPr>
+        <w:rPr>
+          <w:sz w:val="20"/>
+          <w:szCs w:val="20"/>
+        </w:rPr>
+      </w:pPr>
+      <w:r>
+        <w:rPr>
+          <w:sz w:val="20"/>
+          <w:szCs w:val="20"/>
+        </w:rPr>
+        <w:t xml:space="preserve">Q </w:t>
+      </w:r>
+      <w:r>
+        <w:rPr>
+          <w:sz w:val="20"/>
+          <w:szCs w:val="20"/>
+        </w:rPr>
+        <w:sym w:font="Wingdings" w:char="F0E8"/>
+      </w:r>
+      <w:r>
+        <w:rPr>
+          <w:sz w:val="20"/>
+          <w:szCs w:val="20"/>
+        </w:rPr>
+        <w:t xml:space="preserve"> </w:t>
+      </w:r>
+      <w:proofErr w:type="spellStart"/>
+      <w:r>
+        <w:rPr>
+          <w:sz w:val="20"/>
+          <w:szCs w:val="20"/>
+        </w:rPr>
+        <w:t>aW</w:t>
+      </w:r>
+      <w:proofErr w:type="spellEnd"/>
+      <w:r>
+        <w:rPr>
+          <w:sz w:val="20"/>
+          <w:szCs w:val="20"/>
+        </w:rPr>
+        <w:tab/>
+      </w:r>
+      <w:r>
+        <w:rPr>
+          <w:sz w:val="20"/>
+          <w:szCs w:val="20"/>
+        </w:rPr>
+        <w:tab/>
+      </w:r>
+      <w:r>
+        <w:rPr>
+          <w:sz w:val="20"/>
+          <w:szCs w:val="20"/>
+        </w:rPr>
+        <w:t>(W: Eject Product)</w:t>
+      </w:r>
+    </w:p>
+    <w:p>
+      <w:pPr>
+        <w:rPr>
+          <w:sz w:val="20"/>
+          <w:szCs w:val="20"/>
+        </w:rPr>
+      </w:pPr>
+      <w:r>
+        <w:rPr>
+          <w:sz w:val="20"/>
+          <w:szCs w:val="20"/>
+        </w:rPr>
+        <w:t>W</w:t>
+      </w:r>
+      <w:r>
+        <w:rPr>
+          <w:sz w:val="20"/>
+          <w:szCs w:val="20"/>
+        </w:rPr>
+        <w:t xml:space="preserve"> </w:t>
+      </w:r>
+      <w:r>
+        <w:rPr>
+          <w:sz w:val="20"/>
+          <w:szCs w:val="20"/>
+        </w:rPr>
+        <w:sym w:font="Wingdings" w:char="F0E8"/>
+      </w:r>
+      <w:r>
+        <w:rPr>
+          <w:sz w:val="20"/>
+          <w:szCs w:val="20"/>
+        </w:rPr>
+        <w:t xml:space="preserve"> </w:t>
+      </w:r>
+      <w:proofErr w:type="spellStart"/>
+      <w:r>
+        <w:rPr>
+          <w:sz w:val="20"/>
+          <w:szCs w:val="20"/>
+        </w:rPr>
+        <w:t>aS</w:t>
+      </w:r>
+      <w:proofErr w:type="spellEnd"/>
+    </w:p>
+    <w:p>
+      <w:pPr>
+        <w:rPr>
+          <w:sz w:val="20"/>
+          <w:szCs w:val="20"/>
+        </w:rPr>
+      </w:pPr>
+    </w:p>
+    <w:p>
+      <w:pPr>
+        <w:jc w:val="center"/>
+        <w:rPr>
+          <w:b/>
+          <w:bCs/>
+          <w:sz w:val="28"/>
+          <w:szCs w:val="28"/>
+        </w:rPr>
+      </w:pPr>
+      <w:r>
+        <w:rPr>
+          <w:b/>
+          <w:bCs/>
+          <w:sz w:val="28"/>
+          <w:szCs w:val="28"/>
+        </w:rPr>
+        <w:lastRenderedPageBreak/>
+        <w:t>(Code Input Format)</w:t>
+      </w:r>
+    </w:p>
+    <w:p>
+      <w:pPr>
+        <w:rPr>
+          <w:sz w:val="18"/>
+          <w:szCs w:val="18"/>
+        </w:rPr>
+      </w:pPr>
+      <w:proofErr w:type="spellStart"/>
+      <w:r>
+        <w:rPr>
+          <w:sz w:val="18"/>
+          <w:szCs w:val="18"/>
+        </w:rPr>
+        <w:t>S</w:t>
+      </w:r>
+      <w:r>
+        <w:rPr>
+          <w:sz w:val="18"/>
+          <w:szCs w:val="18"/>
+        </w:rPr>
+        <w:t>#</w:t>
+      </w:r>
+      <w:r>
+        <w:rPr>
+          <w:sz w:val="18"/>
+          <w:szCs w:val="18"/>
+        </w:rPr>
+        <w:t>aA</w:t>
+      </w:r>
+      <w:proofErr w:type="spellEnd"/>
+    </w:p>
+    <w:p>
+      <w:pPr>
+        <w:tabs>
+          <w:tab w:val="left" w:pos="2930"/>
+        </w:tabs>
+        <w:rPr>
+          <w:sz w:val="18"/>
+          <w:szCs w:val="18"/>
+        </w:rPr>
+      </w:pPr>
+      <w:proofErr w:type="spellStart"/>
+      <w:r>
+        <w:rPr>
+          <w:sz w:val="18"/>
+          <w:szCs w:val="18"/>
+        </w:rPr>
+        <w:t>S</w:t>
+      </w:r>
+      <w:r>
+        <w:rPr>
+          <w:sz w:val="18"/>
+          <w:szCs w:val="18"/>
+        </w:rPr>
+        <w:t>#</w:t>
+      </w:r>
+      <w:r>
+        <w:rPr>
+          <w:sz w:val="18"/>
+          <w:szCs w:val="18"/>
+        </w:rPr>
+        <w:t>bZ</w:t>
+      </w:r>
+      <w:proofErr w:type="spellEnd"/>
+      <w:r>
+        <w:rPr>
+          <w:sz w:val="18"/>
+          <w:szCs w:val="18"/>
+        </w:rPr>
+        <w:tab/>
+      </w:r>
+    </w:p>
+    <w:p>
+      <w:pPr>
+        <w:rPr>
+          <w:sz w:val="18"/>
+          <w:szCs w:val="18"/>
+        </w:rPr>
+      </w:pPr>
+      <w:proofErr w:type="spellStart"/>
+      <w:r>
+        <w:rPr>
+          <w:sz w:val="18"/>
+          <w:szCs w:val="18"/>
+        </w:rPr>
+        <w:t>Z</w:t>
+      </w:r>
+      <w:r>
+        <w:rPr>
+          <w:sz w:val="18"/>
+          <w:szCs w:val="18"/>
+        </w:rPr>
+        <w:t>#</w:t>
+      </w:r>
+      <w:r>
+        <w:rPr>
+          <w:sz w:val="18"/>
+          <w:szCs w:val="18"/>
+        </w:rPr>
+        <w:t>aS</w:t>
+      </w:r>
+      <w:proofErr w:type="spellEnd"/>
+    </w:p>
+    <w:p>
+      <w:pPr>
+        <w:rPr>
+          <w:sz w:val="18"/>
+          <w:szCs w:val="18"/>
+        </w:rPr>
+      </w:pPr>
+      <w:proofErr w:type="spellStart"/>
+      <w:r>
+        <w:rPr>
+          <w:sz w:val="18"/>
+          <w:szCs w:val="18"/>
+        </w:rPr>
+        <w:t>A</w:t>
+      </w:r>
+      <w:r>
+        <w:rPr>
+          <w:sz w:val="18"/>
+          <w:szCs w:val="18"/>
+        </w:rPr>
+        <w:t>#</w:t>
+      </w:r>
+      <w:r>
+        <w:rPr>
+          <w:sz w:val="18"/>
+          <w:szCs w:val="18"/>
+        </w:rPr>
+        <w:t>aB</w:t>
+      </w:r>
+      <w:proofErr w:type="spellEnd"/>
+    </w:p>
+    <w:p>
+      <w:pPr>
+        <w:rPr>
+          <w:sz w:val="18"/>
+          <w:szCs w:val="18"/>
+        </w:rPr>
+      </w:pPr>
+      <w:proofErr w:type="spellStart"/>
+      <w:r>
+        <w:rPr>
+          <w:sz w:val="18"/>
+          <w:szCs w:val="18"/>
+        </w:rPr>
+        <w:t>B</w:t>
+      </w:r>
+      <w:r>
+        <w:rPr>
+          <w:sz w:val="18"/>
+          <w:szCs w:val="18"/>
+        </w:rPr>
+        <w:t>#</w:t>
+      </w:r>
+      <w:r>
+        <w:rPr>
+          <w:sz w:val="18"/>
+          <w:szCs w:val="18"/>
+        </w:rPr>
+        <w:t>aC</w:t>
+      </w:r>
+      <w:proofErr w:type="spellEnd"/>
+    </w:p>
+    <w:p>
+      <w:pPr>
+        <w:rPr>
+          <w:sz w:val="18"/>
+          <w:szCs w:val="18"/>
+        </w:rPr>
+      </w:pPr>
+      <w:proofErr w:type="spellStart"/>
+      <w:r>
+        <w:rPr>
+          <w:sz w:val="18"/>
+          <w:szCs w:val="18"/>
+        </w:rPr>
+        <w:t>C</w:t>
+      </w:r>
+      <w:r>
+        <w:rPr>
+          <w:sz w:val="18"/>
+          <w:szCs w:val="18"/>
+        </w:rPr>
+        <w:t>#</w:t>
+      </w:r>
+      <w:r>
+        <w:rPr>
+          <w:sz w:val="18"/>
+          <w:szCs w:val="18"/>
+        </w:rPr>
+        <w:t>aH</w:t>
+      </w:r>
+      <w:proofErr w:type="spellEnd"/>
+    </w:p>
+    <w:p>
+      <w:pPr>
+        <w:rPr>
+          <w:sz w:val="18"/>
+          <w:szCs w:val="18"/>
+        </w:rPr>
+      </w:pPr>
+      <w:proofErr w:type="spellStart"/>
+      <w:r>
+        <w:rPr>
+          <w:sz w:val="18"/>
+          <w:szCs w:val="18"/>
+        </w:rPr>
+        <w:t>B</w:t>
+      </w:r>
+      <w:r>
+        <w:rPr>
+          <w:sz w:val="18"/>
+          <w:szCs w:val="18"/>
+        </w:rPr>
+        <w:t>#</w:t>
+      </w:r>
+      <w:r>
+        <w:rPr>
+          <w:sz w:val="18"/>
+          <w:szCs w:val="18"/>
+        </w:rPr>
+        <w:t>bD</w:t>
+      </w:r>
+      <w:proofErr w:type="spellEnd"/>
+    </w:p>
+    <w:p>
+      <w:pPr>
+        <w:rPr>
+          <w:sz w:val="18"/>
+          <w:szCs w:val="18"/>
+        </w:rPr>
+      </w:pPr>
+      <w:proofErr w:type="spellStart"/>
+      <w:r>
+        <w:rPr>
+          <w:sz w:val="18"/>
+          <w:szCs w:val="18"/>
+        </w:rPr>
+        <w:t>D</w:t>
+      </w:r>
+      <w:r>
+        <w:rPr>
+          <w:sz w:val="18"/>
+          <w:szCs w:val="18"/>
+        </w:rPr>
+        <w:t>#</w:t>
+      </w:r>
+      <w:r>
+        <w:rPr>
+          <w:sz w:val="18"/>
+          <w:szCs w:val="18"/>
+        </w:rPr>
+        <w:t>bH</w:t>
+      </w:r>
+      <w:proofErr w:type="spellEnd"/>
+    </w:p>
+    <w:p>
+      <w:pPr>
+        <w:rPr>
+          <w:sz w:val="18"/>
+          <w:szCs w:val="18"/>
+        </w:rPr>
+      </w:pPr>
+      <w:proofErr w:type="spellStart"/>
+      <w:r>
+        <w:rPr>
+          <w:sz w:val="18"/>
+          <w:szCs w:val="18"/>
+        </w:rPr>
+        <w:t>B</w:t>
+      </w:r>
+      <w:r>
+        <w:rPr>
+          <w:sz w:val="18"/>
+          <w:szCs w:val="18"/>
+        </w:rPr>
+        <w:t>#</w:t>
+      </w:r>
+      <w:r>
+        <w:rPr>
+          <w:sz w:val="18"/>
+          <w:szCs w:val="18"/>
+        </w:rPr>
+        <w:t>cE</w:t>
+      </w:r>
+      <w:proofErr w:type="spellEnd"/>
+    </w:p>
+    <w:p>
+      <w:pPr>
+        <w:rPr>
+          <w:sz w:val="18"/>
+          <w:szCs w:val="18"/>
+        </w:rPr>
+      </w:pPr>
+      <w:proofErr w:type="spellStart"/>
+      <w:r>
+        <w:rPr>
+          <w:sz w:val="18"/>
+          <w:szCs w:val="18"/>
+        </w:rPr>
+        <w:t>E</w:t>
+      </w:r>
+      <w:r>
+        <w:rPr>
+          <w:sz w:val="18"/>
+          <w:szCs w:val="18"/>
+        </w:rPr>
+        <w:t>#</w:t>
+      </w:r>
+      <w:r>
+        <w:rPr>
+          <w:sz w:val="18"/>
+          <w:szCs w:val="18"/>
+        </w:rPr>
+        <w:t>cH</w:t>
+      </w:r>
+      <w:proofErr w:type="spellEnd"/>
+    </w:p>
+    <w:p>
+      <w:pPr>
+        <w:rPr>
+          <w:sz w:val="18"/>
+          <w:szCs w:val="18"/>
+        </w:rPr>
+      </w:pPr>
+      <w:proofErr w:type="spellStart"/>
+      <w:r>
+        <w:rPr>
+          <w:sz w:val="18"/>
+          <w:szCs w:val="18"/>
+        </w:rPr>
+        <w:t>B</w:t>
+      </w:r>
+      <w:r>
+        <w:rPr>
+          <w:sz w:val="18"/>
+          <w:szCs w:val="18"/>
+        </w:rPr>
+        <w:t>#</w:t>
+      </w:r>
+      <w:r>
+        <w:rPr>
+          <w:sz w:val="18"/>
+          <w:szCs w:val="18"/>
+        </w:rPr>
+        <w:t>dF</w:t>
+      </w:r>
+      <w:proofErr w:type="spellEnd"/>
+    </w:p>
+    <w:p>
+      <w:pPr>
+        <w:rPr>
+          <w:sz w:val="18"/>
+          <w:szCs w:val="18"/>
+        </w:rPr>
+      </w:pPr>
+      <w:proofErr w:type="spellStart"/>
+      <w:r>
+        <w:rPr>
+          <w:sz w:val="18"/>
+          <w:szCs w:val="18"/>
+        </w:rPr>
+        <w:t>F</w:t>
+      </w:r>
+      <w:r>
+        <w:rPr>
+          <w:sz w:val="18"/>
+          <w:szCs w:val="18"/>
+        </w:rPr>
+        <w:t>#</w:t>
+      </w:r>
+      <w:r>
+        <w:rPr>
+          <w:sz w:val="18"/>
+          <w:szCs w:val="18"/>
+        </w:rPr>
+        <w:t>dH</w:t>
+      </w:r>
+      <w:proofErr w:type="spellEnd"/>
+    </w:p>
+    <w:p>
+      <w:pPr>
+        <w:rPr>
+          <w:sz w:val="18"/>
+          <w:szCs w:val="18"/>
+        </w:rPr>
+      </w:pPr>
+      <w:proofErr w:type="spellStart"/>
+      <w:r>
+        <w:rPr>
+          <w:sz w:val="18"/>
+          <w:szCs w:val="18"/>
+        </w:rPr>
+        <w:t>B</w:t>
+      </w:r>
+      <w:r>
+        <w:rPr>
+          <w:sz w:val="18"/>
+          <w:szCs w:val="18"/>
+        </w:rPr>
+        <w:t>#</w:t>
+      </w:r>
+      <w:r>
+        <w:rPr>
+          <w:sz w:val="18"/>
+          <w:szCs w:val="18"/>
+        </w:rPr>
+        <w:t>eG</w:t>
+      </w:r>
+      <w:proofErr w:type="spellEnd"/>
+    </w:p>
+    <w:p>
+      <w:pPr>
+        <w:rPr>
+          <w:sz w:val="18"/>
+          <w:szCs w:val="18"/>
+        </w:rPr>
+      </w:pPr>
+      <w:proofErr w:type="spellStart"/>
+      <w:r>
+        <w:rPr>
+          <w:sz w:val="18"/>
+          <w:szCs w:val="18"/>
+        </w:rPr>
+        <w:t>H</w:t>
+      </w:r>
+      <w:r>
+        <w:rPr>
+          <w:sz w:val="18"/>
+          <w:szCs w:val="18"/>
+        </w:rPr>
+        <w:t>#</w:t>
+      </w:r>
+      <w:r>
+        <w:rPr>
+          <w:sz w:val="18"/>
+          <w:szCs w:val="18"/>
+        </w:rPr>
+        <w:t>dK</w:t>
+      </w:r>
+      <w:proofErr w:type="spellEnd"/>
+    </w:p>
+    <w:p>
+      <w:pPr>
+        <w:rPr>
+          <w:sz w:val="18"/>
+          <w:szCs w:val="18"/>
+        </w:rPr>
+      </w:pPr>
+      <w:proofErr w:type="spellStart"/>
+      <w:r>
+        <w:rPr>
+          <w:sz w:val="18"/>
+          <w:szCs w:val="18"/>
+        </w:rPr>
+        <w:t>K</w:t>
+      </w:r>
+      <w:r>
+        <w:rPr>
+          <w:sz w:val="18"/>
+          <w:szCs w:val="18"/>
+        </w:rPr>
+        <w:t>#</w:t>
+      </w:r>
+      <w:r>
+        <w:rPr>
+          <w:sz w:val="18"/>
+          <w:szCs w:val="18"/>
+        </w:rPr>
+        <w:t>fA</w:t>
+      </w:r>
+      <w:proofErr w:type="spellEnd"/>
+    </w:p>
+    <w:p>
+      <w:pPr>
+        <w:rPr>
+          <w:sz w:val="18"/>
+          <w:szCs w:val="18"/>
+        </w:rPr>
+      </w:pPr>
+      <w:proofErr w:type="spellStart"/>
+      <w:r>
+        <w:rPr>
+          <w:sz w:val="18"/>
+          <w:szCs w:val="18"/>
+        </w:rPr>
+        <w:t>H</w:t>
+      </w:r>
+      <w:r>
+        <w:rPr>
+          <w:sz w:val="18"/>
+          <w:szCs w:val="18"/>
+        </w:rPr>
+        <w:t>#</w:t>
+      </w:r>
+      <w:r>
+        <w:rPr>
+          <w:sz w:val="18"/>
+          <w:szCs w:val="18"/>
+        </w:rPr>
+        <w:t>aI</w:t>
+      </w:r>
+      <w:proofErr w:type="spellEnd"/>
+    </w:p>
+    <w:p>
+      <w:pPr>
+        <w:rPr>
+          <w:sz w:val="18"/>
+          <w:szCs w:val="18"/>
+        </w:rPr>
+      </w:pPr>
+      <w:proofErr w:type="spellStart"/>
+      <w:r>
+        <w:rPr>
+          <w:sz w:val="18"/>
+          <w:szCs w:val="18"/>
+        </w:rPr>
+        <w:t>I</w:t>
+      </w:r>
+      <w:r>
+        <w:rPr>
+          <w:sz w:val="18"/>
+          <w:szCs w:val="18"/>
+        </w:rPr>
+        <w:t>#</w:t>
+      </w:r>
+      <w:r>
+        <w:rPr>
+          <w:sz w:val="18"/>
+          <w:szCs w:val="18"/>
+        </w:rPr>
+        <w:t>dK</w:t>
+      </w:r>
+      <w:proofErr w:type="spellEnd"/>
+    </w:p>
+    <w:p>
+      <w:pPr>
+        <w:rPr>
+          <w:sz w:val="18"/>
+          <w:szCs w:val="18"/>
+        </w:rPr>
+      </w:pPr>
+      <w:proofErr w:type="spellStart"/>
+      <w:r>
+        <w:rPr>
+          <w:sz w:val="18"/>
+          <w:szCs w:val="18"/>
+        </w:rPr>
+        <w:t>I</w:t>
+      </w:r>
+      <w:r>
+        <w:rPr>
+          <w:sz w:val="18"/>
+          <w:szCs w:val="18"/>
+        </w:rPr>
+        <w:t>#</w:t>
+      </w:r>
+      <w:r>
+        <w:rPr>
+          <w:sz w:val="18"/>
+          <w:szCs w:val="18"/>
+        </w:rPr>
+        <w:t>aJ</w:t>
+      </w:r>
+      <w:proofErr w:type="spellEnd"/>
+    </w:p>
+    <w:p>
+      <w:pPr>
+        <w:rPr>
+          <w:sz w:val="18"/>
+          <w:szCs w:val="18"/>
+        </w:rPr>
+      </w:pPr>
+      <w:proofErr w:type="spellStart"/>
+      <w:r>
+        <w:rPr>
+          <w:sz w:val="18"/>
+          <w:szCs w:val="18"/>
+        </w:rPr>
+        <w:t>J</w:t>
+      </w:r>
+      <w:r>
+        <w:rPr>
+          <w:sz w:val="18"/>
+          <w:szCs w:val="18"/>
+        </w:rPr>
+        <w:t>#</w:t>
+      </w:r>
+      <w:r>
+        <w:rPr>
+          <w:sz w:val="18"/>
+          <w:szCs w:val="18"/>
+        </w:rPr>
+        <w:t>bB</w:t>
+      </w:r>
+      <w:proofErr w:type="spellEnd"/>
+    </w:p>
+    <w:p>
+      <w:pPr>
+        <w:rPr>
+          <w:sz w:val="18"/>
+          <w:szCs w:val="18"/>
+        </w:rPr>
+      </w:pPr>
+      <w:proofErr w:type="spellStart"/>
+      <w:r>
+        <w:rPr>
+          <w:sz w:val="18"/>
+          <w:szCs w:val="18"/>
+        </w:rPr>
+        <w:t>J</w:t>
+      </w:r>
+      <w:r>
+        <w:rPr>
+          <w:sz w:val="18"/>
+          <w:szCs w:val="18"/>
+        </w:rPr>
+        <w:t>#</w:t>
+      </w:r>
+      <w:r>
+        <w:rPr>
+          <w:sz w:val="18"/>
+          <w:szCs w:val="18"/>
+        </w:rPr>
+        <w:t>dK</w:t>
+      </w:r>
+      <w:proofErr w:type="spellEnd"/>
+    </w:p>
+    <w:p>
+      <w:pPr>
+        <w:rPr>
+          <w:sz w:val="18"/>
+          <w:szCs w:val="18"/>
+        </w:rPr>
+      </w:pPr>
+      <w:proofErr w:type="spellStart"/>
+      <w:r>
+        <w:rPr>
+          <w:sz w:val="18"/>
+          <w:szCs w:val="18"/>
+        </w:rPr>
+        <w:t>J</w:t>
+      </w:r>
+      <w:r>
+        <w:rPr>
+          <w:sz w:val="18"/>
+          <w:szCs w:val="18"/>
+        </w:rPr>
+        <w:t>#</w:t>
+      </w:r>
+      <w:r>
+        <w:rPr>
+          <w:sz w:val="18"/>
+          <w:szCs w:val="18"/>
+        </w:rPr>
+        <w:t>aL</w:t>
+      </w:r>
+      <w:proofErr w:type="spellEnd"/>
+    </w:p>
+    <w:p>
+      <w:pPr>
+        <w:rPr>
+          <w:sz w:val="18"/>
+          <w:szCs w:val="18"/>
+        </w:rPr>
+      </w:pPr>
+      <w:proofErr w:type="spellStart"/>
+      <w:r>
+        <w:rPr>
+          <w:sz w:val="18"/>
+          <w:szCs w:val="18"/>
+        </w:rPr>
+        <w:t>L</w:t>
+      </w:r>
+      <w:r>
+        <w:rPr>
+          <w:sz w:val="18"/>
+          <w:szCs w:val="18"/>
+        </w:rPr>
+        <w:t>#</w:t>
+      </w:r>
+      <w:r>
+        <w:rPr>
+          <w:sz w:val="18"/>
+          <w:szCs w:val="18"/>
+        </w:rPr>
+        <w:t>dK</w:t>
+      </w:r>
+      <w:proofErr w:type="spellEnd"/>
+    </w:p>
+    <w:p>
+      <w:pPr>
+        <w:rPr>
+          <w:sz w:val="18"/>
+          <w:szCs w:val="18"/>
+        </w:rPr>
+      </w:pPr>
+      <w:proofErr w:type="spellStart"/>
+      <w:r>
+        <w:rPr>
+          <w:sz w:val="18"/>
+          <w:szCs w:val="18"/>
+        </w:rPr>
+        <w:t>L</w:t>
+      </w:r>
+      <w:r>
+        <w:rPr>
+          <w:sz w:val="18"/>
+          <w:szCs w:val="18"/>
+        </w:rPr>
+        <w:t>#</w:t>
+      </w:r>
+      <w:r>
+        <w:rPr>
+          <w:sz w:val="18"/>
+          <w:szCs w:val="18"/>
+        </w:rPr>
+        <w:t>bB</w:t>
+      </w:r>
+      <w:proofErr w:type="spellEnd"/>
+    </w:p>
+    <w:p>
+      <w:pPr>
+        <w:rPr>
+          <w:sz w:val="18"/>
+          <w:szCs w:val="18"/>
+        </w:rPr>
+      </w:pPr>
+      <w:proofErr w:type="spellStart"/>
+      <w:r>
+        <w:rPr>
+          <w:sz w:val="18"/>
+          <w:szCs w:val="18"/>
+        </w:rPr>
+        <w:t>L</w:t>
+      </w:r>
+      <w:r>
+        <w:rPr>
+          <w:sz w:val="18"/>
+          <w:szCs w:val="18"/>
+        </w:rPr>
+        <w:t>#</w:t>
+      </w:r>
+      <w:r>
+        <w:rPr>
+          <w:sz w:val="18"/>
+          <w:szCs w:val="18"/>
+        </w:rPr>
+        <w:t>aP</w:t>
+      </w:r>
+      <w:proofErr w:type="spellEnd"/>
+    </w:p>
+    <w:p>
+      <w:pPr>
+        <w:rPr>
+          <w:sz w:val="18"/>
+          <w:szCs w:val="18"/>
+        </w:rPr>
+      </w:pPr>
+      <w:proofErr w:type="spellStart"/>
+      <w:r>
+        <w:rPr>
+          <w:sz w:val="18"/>
+          <w:szCs w:val="18"/>
+        </w:rPr>
+        <w:t>P</w:t>
+      </w:r>
+      <w:r>
+        <w:rPr>
+          <w:sz w:val="18"/>
+          <w:szCs w:val="18"/>
+        </w:rPr>
+        <w:t>#</w:t>
+      </w:r>
+      <w:r>
+        <w:rPr>
+          <w:sz w:val="18"/>
+          <w:szCs w:val="18"/>
+        </w:rPr>
+        <w:t>eM</w:t>
+      </w:r>
+      <w:proofErr w:type="spellEnd"/>
+    </w:p>
+    <w:p>
+      <w:pPr>
+        <w:rPr>
+          <w:sz w:val="18"/>
+          <w:szCs w:val="18"/>
+        </w:rPr>
+      </w:pPr>
+      <w:proofErr w:type="spellStart"/>
+      <w:r>
+        <w:rPr>
+          <w:sz w:val="18"/>
+          <w:szCs w:val="18"/>
+        </w:rPr>
+        <w:t>M</w:t>
+      </w:r>
+      <w:r>
+        <w:rPr>
+          <w:sz w:val="18"/>
+          <w:szCs w:val="18"/>
+        </w:rPr>
+        <w:t>#</w:t>
+      </w:r>
+      <w:r>
+        <w:rPr>
+          <w:sz w:val="18"/>
+          <w:szCs w:val="18"/>
+        </w:rPr>
+        <w:t>dK</w:t>
+      </w:r>
+      <w:proofErr w:type="spellEnd"/>
+    </w:p>
+    <w:p>
+      <w:pPr>
+        <w:rPr>
+          <w:sz w:val="18"/>
+          <w:szCs w:val="18"/>
+        </w:rPr>
+      </w:pPr>
+      <w:proofErr w:type="spellStart"/>
+      <w:r>
+        <w:rPr>
+          <w:sz w:val="18"/>
+          <w:szCs w:val="18"/>
+        </w:rPr>
+        <w:t>P</w:t>
+      </w:r>
+      <w:r>
+        <w:rPr>
+          <w:sz w:val="18"/>
+          <w:szCs w:val="18"/>
+        </w:rPr>
+        <w:t>#</w:t>
+      </w:r>
+      <w:r>
+        <w:rPr>
+          <w:sz w:val="18"/>
+          <w:szCs w:val="18"/>
+        </w:rPr>
+        <w:t>eN</w:t>
+      </w:r>
+      <w:proofErr w:type="spellEnd"/>
+    </w:p>
+    <w:p>
+      <w:pPr>
+        <w:rPr>
+          <w:sz w:val="18"/>
+          <w:szCs w:val="18"/>
+        </w:rPr>
+      </w:pPr>
+      <w:proofErr w:type="spellStart"/>
+      <w:r>
+        <w:rPr>
+          <w:sz w:val="18"/>
+          <w:szCs w:val="18"/>
+        </w:rPr>
+        <w:t>N#aQ</w:t>
+      </w:r>
+      <w:proofErr w:type="spellEnd"/>
+    </w:p>
+    <w:p>
+      <w:pPr>
+        <w:rPr>
+          <w:sz w:val="18"/>
+          <w:szCs w:val="18"/>
+        </w:rPr>
+      </w:pPr>
+      <w:proofErr w:type="spellStart"/>
+      <w:r>
+        <w:rPr>
+          <w:sz w:val="18"/>
+          <w:szCs w:val="18"/>
+        </w:rPr>
+        <w:t>Q</w:t>
+      </w:r>
+      <w:r>
+        <w:rPr>
+          <w:sz w:val="18"/>
+          <w:szCs w:val="18"/>
+        </w:rPr>
+        <w:t>#</w:t>
+      </w:r>
+      <w:r>
+        <w:rPr>
+          <w:sz w:val="18"/>
+          <w:szCs w:val="18"/>
+        </w:rPr>
+        <w:t>aW</w:t>
+      </w:r>
+      <w:proofErr w:type="spellEnd"/>
+    </w:p>
+    <w:p>
+      <w:pPr>
+        <w:rPr>
+          <w:sz w:val="18"/>
+          <w:szCs w:val="18"/>
+        </w:rPr>
+      </w:pPr>
+      <w:proofErr w:type="spellStart"/>
+      <w:r>
+        <w:rPr>
+          <w:sz w:val="18"/>
+          <w:szCs w:val="18"/>
+        </w:rPr>
+        <w:t>W</w:t>
+      </w:r>
+      <w:r>
+        <w:rPr>
+          <w:sz w:val="18"/>
+          <w:szCs w:val="18"/>
+        </w:rPr>
+        <w:t>#</w:t>
+      </w:r>
+      <w:r>
+        <w:rPr>
+          <w:sz w:val="18"/>
+          <w:szCs w:val="18"/>
+        </w:rPr>
+        <w:t>a</w:t>
+      </w:r>
+      <w:proofErr w:type="spellEnd"/>
     </w:p>
     <w:sectPr>
+      <w:headerReference w:type="default" r:id="rId6"/>
       <w:pgSz w:w="12240" w:h="15840"/>
       <w:pgMar w:top="1440" w:right="1440" w:bottom="1440" w:left="1440" w:header="720" w:footer="720" w:gutter="0"/>
       <w:pgBorders w:offsetFrom="page">
@@ -282,6 +2399,82 @@
     </w:sectPr>
   </w:body>
 </w:document>
+</file>
+
+<file path=word/endnotes.xml><?xml version="1.0" encoding="utf-8"?>
+<w:endnotes xmlns:wpc="http://schemas.microsoft.com/office/word/2010/wordprocessingCanvas" xmlns:cx="http://schemas.microsoft.com/office/drawing/2014/chartex" xmlns:cx1="http://schemas.microsoft.com/office/drawing/2015/9/8/chartex" xmlns:cx2="http://schemas.microsoft.com/office/drawing/2015/10/21/chartex" xmlns:cx3="http://schemas.microsoft.com/office/drawing/2016/5/9/chartex" xmlns:cx4="http://schemas.microsoft.com/office/drawing/2016/5/10/chartex" xmlns:cx5="http://schemas.microsoft.com/office/drawing/2016/5/11/chartex" xmlns:cx6="http://schemas.microsoft.com/office/drawing/2016/5/12/chartex" xmlns:cx7="http://schemas.microsoft.com/office/drawing/2016/5/13/chartex" xmlns:cx8="http://schemas.microsoft.com/office/drawing/2016/5/14/chartex" xmlns:mc="http://schemas.openxmlformats.org/markup-compatibility/2006" xmlns:aink="http://schemas.microsoft.com/office/drawing/2016/ink" xmlns:am3d="http://schemas.microsoft.com/office/drawing/2017/model3d" xmlns:o="urn:schemas-microsoft-com:office:office" xmlns:r="http://schemas.openxmlformats.org/officeDocument/2006/relationships" xmlns:m="http://schemas.openxmlformats.org/officeDocument/2006/math" xmlns:v="urn:schemas-microsoft-com:vml" xmlns:wp14="http://schemas.microsoft.com/office/word/2010/wordprocessingDrawing" xmlns:wp="http://schemas.openxmlformats.org/drawingml/2006/wordprocessingDrawing" xmlns:w10="urn:schemas-microsoft-com:office:word" xmlns:w="http://schemas.openxmlformats.org/wordprocessingml/2006/main" xmlns:w14="http://schemas.microsoft.com/office/word/2010/wordml" xmlns:w15="http://schemas.microsoft.com/office/word/2012/wordml" xmlns:w16cex="http://schemas.microsoft.com/office/word/2018/wordml/cex" xmlns:w16cid="http://schemas.microsoft.com/office/word/2016/wordml/cid" xmlns:w16="http://schemas.microsoft.com/office/word/2018/wordml" xmlns:w16sdtdh="http://schemas.microsoft.com/office/word/2020/wordml/sdtdatahash" xmlns:w16se="http://schemas.microsoft.com/office/word/2015/wordml/symex" xmlns:wpg="http://schemas.microsoft.com/office/word/2010/wordprocessingGroup" xmlns:wpi="http://schemas.microsoft.com/office/word/2010/wordprocessingInk" xmlns:wne="http://schemas.microsoft.com/office/word/2006/wordml" xmlns:wps="http://schemas.microsoft.com/office/word/2010/wordprocessingShape" mc:Ignorable="w14 w15 w16se w16cid w16 w16cex w16sdtdh wp14">
+  <w:endnote w:type="separator" w:id="-1">
+    <w:p>
+      <w:pPr>
+        <w:spacing w:after="0" w:line="240" w:lineRule="auto"/>
+      </w:pPr>
+      <w:r>
+        <w:separator/>
+      </w:r>
+    </w:p>
+  </w:endnote>
+  <w:endnote w:type="continuationSeparator" w:id="0">
+    <w:p>
+      <w:pPr>
+        <w:spacing w:after="0" w:line="240" w:lineRule="auto"/>
+      </w:pPr>
+      <w:r>
+        <w:continuationSeparator/>
+      </w:r>
+    </w:p>
+  </w:endnote>
+</w:endnotes>
+</file>
+
+<file path=word/footnotes.xml><?xml version="1.0" encoding="utf-8"?>
+<w:footnotes xmlns:wpc="http://schemas.microsoft.com/office/word/2010/wordprocessingCanvas" xmlns:cx="http://schemas.microsoft.com/office/drawing/2014/chartex" xmlns:cx1="http://schemas.microsoft.com/office/drawing/2015/9/8/chartex" xmlns:cx2="http://schemas.microsoft.com/office/drawing/2015/10/21/chartex" xmlns:cx3="http://schemas.microsoft.com/office/drawing/2016/5/9/chartex" xmlns:cx4="http://schemas.microsoft.com/office/drawing/2016/5/10/chartex" xmlns:cx5="http://schemas.microsoft.com/office/drawing/2016/5/11/chartex" xmlns:cx6="http://schemas.microsoft.com/office/drawing/2016/5/12/chartex" xmlns:cx7="http://schemas.microsoft.com/office/drawing/2016/5/13/chartex" xmlns:cx8="http://schemas.microsoft.com/office/drawing/2016/5/14/chartex" xmlns:mc="http://schemas.openxmlformats.org/markup-compatibility/2006" xmlns:aink="http://schemas.microsoft.com/office/drawing/2016/ink" xmlns:am3d="http://schemas.microsoft.com/office/drawing/2017/model3d" xmlns:o="urn:schemas-microsoft-com:office:office" xmlns:r="http://schemas.openxmlformats.org/officeDocument/2006/relationships" xmlns:m="http://schemas.openxmlformats.org/officeDocument/2006/math" xmlns:v="urn:schemas-microsoft-com:vml" xmlns:wp14="http://schemas.microsoft.com/office/word/2010/wordprocessingDrawing" xmlns:wp="http://schemas.openxmlformats.org/drawingml/2006/wordprocessingDrawing" xmlns:w10="urn:schemas-microsoft-com:office:word" xmlns:w="http://schemas.openxmlformats.org/wordprocessingml/2006/main" xmlns:w14="http://schemas.microsoft.com/office/word/2010/wordml" xmlns:w15="http://schemas.microsoft.com/office/word/2012/wordml" xmlns:w16cex="http://schemas.microsoft.com/office/word/2018/wordml/cex" xmlns:w16cid="http://schemas.microsoft.com/office/word/2016/wordml/cid" xmlns:w16="http://schemas.microsoft.com/office/word/2018/wordml" xmlns:w16sdtdh="http://schemas.microsoft.com/office/word/2020/wordml/sdtdatahash" xmlns:w16se="http://schemas.microsoft.com/office/word/2015/wordml/symex" xmlns:wpg="http://schemas.microsoft.com/office/word/2010/wordprocessingGroup" xmlns:wpi="http://schemas.microsoft.com/office/word/2010/wordprocessingInk" xmlns:wne="http://schemas.microsoft.com/office/word/2006/wordml" xmlns:wps="http://schemas.microsoft.com/office/word/2010/wordprocessingShape" mc:Ignorable="w14 w15 w16se w16cid w16 w16cex w16sdtdh wp14">
+  <w:footnote w:type="separator" w:id="-1">
+    <w:p>
+      <w:pPr>
+        <w:spacing w:after="0" w:line="240" w:lineRule="auto"/>
+      </w:pPr>
+      <w:r>
+        <w:separator/>
+      </w:r>
+    </w:p>
+  </w:footnote>
+  <w:footnote w:type="continuationSeparator" w:id="0">
+    <w:p>
+      <w:pPr>
+        <w:spacing w:after="0" w:line="240" w:lineRule="auto"/>
+      </w:pPr>
+      <w:r>
+        <w:continuationSeparator/>
+      </w:r>
+    </w:p>
+  </w:footnote>
+</w:footnotes>
+</file>
+
+<file path=word/header1.xml><?xml version="1.0" encoding="utf-8"?>
+<w:hdr xmlns:wpc="http://schemas.microsoft.com/office/word/2010/wordprocessingCanvas" xmlns:cx="http://schemas.microsoft.com/office/drawing/2014/chartex" xmlns:cx1="http://schemas.microsoft.com/office/drawing/2015/9/8/chartex" xmlns:cx2="http://schemas.microsoft.com/office/drawing/2015/10/21/chartex" xmlns:cx3="http://schemas.microsoft.com/office/drawing/2016/5/9/chartex" xmlns:cx4="http://schemas.microsoft.com/office/drawing/2016/5/10/chartex" xmlns:cx5="http://schemas.microsoft.com/office/drawing/2016/5/11/chartex" xmlns:cx6="http://schemas.microsoft.com/office/drawing/2016/5/12/chartex" xmlns:cx7="http://schemas.microsoft.com/office/drawing/2016/5/13/chartex" xmlns:cx8="http://schemas.microsoft.com/office/drawing/2016/5/14/chartex" xmlns:mc="http://schemas.openxmlformats.org/markup-compatibility/2006" xmlns:aink="http://schemas.microsoft.com/office/drawing/2016/ink" xmlns:am3d="http://schemas.microsoft.com/office/drawing/2017/model3d" xmlns:o="urn:schemas-microsoft-com:office:office" xmlns:r="http://schemas.openxmlformats.org/officeDocument/2006/relationships" xmlns:m="http://schemas.openxmlformats.org/officeDocument/2006/math" xmlns:v="urn:schemas-microsoft-com:vml" xmlns:wp14="http://schemas.microsoft.com/office/word/2010/wordprocessingDrawing" xmlns:wp="http://schemas.openxmlformats.org/drawingml/2006/wordprocessingDrawing" xmlns:w10="urn:schemas-microsoft-com:office:word" xmlns:w="http://schemas.openxmlformats.org/wordprocessingml/2006/main" xmlns:w14="http://schemas.microsoft.com/office/word/2010/wordml" xmlns:w15="http://schemas.microsoft.com/office/word/2012/wordml" xmlns:w16cex="http://schemas.microsoft.com/office/word/2018/wordml/cex" xmlns:w16cid="http://schemas.microsoft.com/office/word/2016/wordml/cid" xmlns:w16="http://schemas.microsoft.com/office/word/2018/wordml" xmlns:w16sdtdh="http://schemas.microsoft.com/office/word/2020/wordml/sdtdatahash" xmlns:w16se="http://schemas.microsoft.com/office/word/2015/wordml/symex" xmlns:wpg="http://schemas.microsoft.com/office/word/2010/wordprocessingGroup" xmlns:wpi="http://schemas.microsoft.com/office/word/2010/wordprocessingInk" xmlns:wne="http://schemas.microsoft.com/office/word/2006/wordml" xmlns:wps="http://schemas.microsoft.com/office/word/2010/wordprocessingShape" mc:Ignorable="w14 w15 w16se w16cid w16 w16cex w16sdtdh wp14">
+  <w:p>
+    <w:pPr>
+      <w:jc w:val="center"/>
+      <w:rPr>
+        <w:b/>
+        <w:bCs/>
+      </w:rPr>
+    </w:pPr>
+    <w:r>
+      <w:rPr>
+        <w:b/>
+        <w:bCs/>
+      </w:rPr>
+      <w:t>Right Linear Grammar for Designed Vending machine</w:t>
+    </w:r>
+  </w:p>
+  <w:p>
+    <w:pPr>
+      <w:pStyle w:val="Header"/>
+    </w:pPr>
+  </w:p>
+</w:hdr>
 </file>
 
 <file path=word/styles.xml><?xml version="1.0" encoding="utf-8"?>
@@ -682,6 +2875,7 @@
   <w:style w:type="paragraph" w:default="1" w:styleId="Normal">
     <w:name w:val="Normal"/>
     <w:qFormat/>
+    <w:rsid w:val="00F61956"/>
   </w:style>
   <w:style w:type="character" w:default="1" w:styleId="DefaultParagraphFont">
     <w:name w:val="Default Paragraph Font"/>
@@ -709,6 +2903,50 @@
     <w:uiPriority w:val="99"/>
     <w:semiHidden/>
     <w:unhideWhenUsed/>
+  </w:style>
+  <w:style w:type="paragraph" w:styleId="Header">
+    <w:name w:val="header"/>
+    <w:basedOn w:val="Normal"/>
+    <w:link w:val="HeaderChar"/>
+    <w:uiPriority w:val="99"/>
+    <w:unhideWhenUsed/>
+    <w:rsid w:val="00F61956"/>
+    <w:pPr>
+      <w:tabs>
+        <w:tab w:val="center" w:pos="4680"/>
+        <w:tab w:val="right" w:pos="9360"/>
+      </w:tabs>
+      <w:spacing w:after="0" w:line="240" w:lineRule="auto"/>
+    </w:pPr>
+  </w:style>
+  <w:style w:type="character" w:customStyle="1" w:styleId="HeaderChar">
+    <w:name w:val="Header Char"/>
+    <w:basedOn w:val="DefaultParagraphFont"/>
+    <w:link w:val="Header"/>
+    <w:uiPriority w:val="99"/>
+    <w:rsid w:val="00F61956"/>
+  </w:style>
+  <w:style w:type="paragraph" w:styleId="Footer">
+    <w:name w:val="footer"/>
+    <w:basedOn w:val="Normal"/>
+    <w:link w:val="FooterChar"/>
+    <w:uiPriority w:val="99"/>
+    <w:unhideWhenUsed/>
+    <w:rsid w:val="00F61956"/>
+    <w:pPr>
+      <w:tabs>
+        <w:tab w:val="center" w:pos="4680"/>
+        <w:tab w:val="right" w:pos="9360"/>
+      </w:tabs>
+      <w:spacing w:after="0" w:line="240" w:lineRule="auto"/>
+    </w:pPr>
+  </w:style>
+  <w:style w:type="character" w:customStyle="1" w:styleId="FooterChar">
+    <w:name w:val="Footer Char"/>
+    <w:basedOn w:val="DefaultParagraphFont"/>
+    <w:link w:val="Footer"/>
+    <w:uiPriority w:val="99"/>
+    <w:rsid w:val="00F61956"/>
   </w:style>
 </w:styles>
 </file>

</xml_diff>